<commit_message>
Doc: avances en plan de iteración construcción 1
</commit_message>
<xml_diff>
--- a/3. Etapa de construcción/Iteración 1/Plan de iteración/Plan de Iteración_Vesta Risk Manager_T-Code.docx
+++ b/3. Etapa de construcción/Iteración 1/Plan de iteración/Plan de Iteración_Vesta Risk Manager_T-Code.docx
@@ -432,7 +432,34 @@
                   <w:szCs w:val="72"/>
                   <w:lang w:val="es-AR"/>
                 </w:rPr>
-                <w:t>Fase [], Iteración []</w:t>
+                <w:t xml:space="preserve">Fase </w:t>
+              </w:r>
+              <w:r>
+                <w:rPr>
+                  <w:rFonts w:asciiTheme="majorHAnsi" w:eastAsiaTheme="majorEastAsia" w:hAnsiTheme="majorHAnsi" w:cstheme="majorBidi"/>
+                  <w:sz w:val="56"/>
+                  <w:szCs w:val="72"/>
+                  <w:lang w:val="es-AR"/>
+                </w:rPr>
+                <w:t>de construcción</w:t>
+              </w:r>
+              <w:r>
+                <w:rPr>
+                  <w:rFonts w:asciiTheme="majorHAnsi" w:eastAsiaTheme="majorEastAsia" w:hAnsiTheme="majorHAnsi" w:cstheme="majorBidi"/>
+                  <w:sz w:val="56"/>
+                  <w:szCs w:val="72"/>
+                  <w:lang w:val="es-AR"/>
+                </w:rPr>
+                <w:t xml:space="preserve">, Iteración </w:t>
+              </w:r>
+              <w:r>
+                <w:rPr>
+                  <w:rFonts w:asciiTheme="majorHAnsi" w:eastAsiaTheme="majorEastAsia" w:hAnsiTheme="majorHAnsi" w:cstheme="majorBidi"/>
+                  <w:sz w:val="56"/>
+                  <w:szCs w:val="72"/>
+                  <w:lang w:val="es-AR"/>
+                </w:rPr>
+                <w:t>1</w:t>
               </w:r>
             </w:p>
           </w:sdtContent>
@@ -443,6 +470,7 @@
               <w:rFonts w:asciiTheme="majorHAnsi" w:eastAsiaTheme="majorEastAsia" w:hAnsiTheme="majorHAnsi" w:cstheme="majorBidi"/>
               <w:sz w:val="36"/>
               <w:szCs w:val="36"/>
+              <w:lang w:val="en-US"/>
             </w:rPr>
             <w:alias w:val="Subtítulo"/>
             <w:id w:val="14700077"/>
@@ -457,6 +485,7 @@
                   <w:rFonts w:asciiTheme="majorHAnsi" w:eastAsiaTheme="majorEastAsia" w:hAnsiTheme="majorHAnsi" w:cstheme="majorBidi"/>
                   <w:sz w:val="36"/>
                   <w:szCs w:val="36"/>
+                  <w:lang w:val="en-US"/>
                 </w:rPr>
               </w:pPr>
               <w:r>
@@ -464,24 +493,9 @@
                   <w:rFonts w:asciiTheme="majorHAnsi" w:eastAsiaTheme="majorEastAsia" w:hAnsiTheme="majorHAnsi" w:cstheme="majorBidi"/>
                   <w:sz w:val="36"/>
                   <w:szCs w:val="36"/>
+                  <w:lang w:val="en-US"/>
                 </w:rPr>
-                <w:t>&lt;</w:t>
-              </w:r>
-              <w:r>
-                <w:rPr>
-                  <w:rFonts w:asciiTheme="majorHAnsi" w:eastAsiaTheme="majorEastAsia" w:hAnsiTheme="majorHAnsi" w:cstheme="majorBidi"/>
-                  <w:sz w:val="36"/>
-                  <w:szCs w:val="36"/>
-                </w:rPr>
-                <w:t>Nombre del Proyecto</w:t>
-              </w:r>
-              <w:r>
-                <w:rPr>
-                  <w:rFonts w:asciiTheme="majorHAnsi" w:eastAsiaTheme="majorEastAsia" w:hAnsiTheme="majorHAnsi" w:cstheme="majorBidi"/>
-                  <w:sz w:val="36"/>
-                  <w:szCs w:val="36"/>
-                </w:rPr>
-                <w:t>&gt;</w:t>
+                <w:t>Vesta Risk Manager</w:t>
               </w:r>
             </w:p>
           </w:sdtContent>
@@ -489,11 +503,17 @@
         <w:p>
           <w:pPr>
             <w:pStyle w:val="Sinespaciado"/>
+            <w:rPr>
+              <w:lang w:val="en-US"/>
+            </w:rPr>
           </w:pPr>
         </w:p>
         <w:p>
           <w:pPr>
             <w:pStyle w:val="Sinespaciado"/>
+            <w:rPr>
+              <w:lang w:val="en-US"/>
+            </w:rPr>
           </w:pPr>
         </w:p>
         <w:p>
@@ -501,16 +521,23 @@
             <w:pStyle w:val="Sinespaciado"/>
             <w:rPr>
               <w:u w:val="single"/>
+              <w:lang w:val="en-US"/>
             </w:rPr>
           </w:pPr>
         </w:p>
         <w:p>
           <w:pPr>
             <w:pStyle w:val="Sinespaciado"/>
+            <w:rPr>
+              <w:lang w:val="en-US"/>
+            </w:rPr>
           </w:pPr>
         </w:p>
         <w:sdt>
           <w:sdtPr>
+            <w:rPr>
+              <w:lang w:val="es-AR"/>
+            </w:rPr>
             <w:alias w:val="Compañía"/>
             <w:id w:val="3224807"/>
             <w:dataBinding w:prefixMappings="xmlns:ns0='http://schemas.openxmlformats.org/officeDocument/2006/extended-properties' " w:xpath="/ns0:Properties[1]/ns0:Company[1]" w:storeItemID="{6668398D-A668-4E3E-A5EB-62B293D839F1}"/>
@@ -520,24 +547,15 @@
             <w:p>
               <w:pPr>
                 <w:pStyle w:val="Sinespaciado"/>
+                <w:rPr>
+                  <w:lang w:val="es-AR"/>
+                </w:rPr>
               </w:pPr>
               <w:r>
                 <w:rPr>
                   <w:lang w:val="es-AR"/>
                 </w:rPr>
-                <w:t>Nom</w:t>
-              </w:r>
-              <w:r>
-                <w:rPr>
-                  <w:lang w:val="es-AR"/>
-                </w:rPr>
-                <w:t xml:space="preserve">bre del Grupo de Desarrollo o Asignatura  </w:t>
-              </w:r>
-              <w:r>
-                <w:rPr>
-                  <w:lang w:val="es-AR"/>
-                </w:rPr>
-                <w:t xml:space="preserve"> </w:t>
+                <w:t>T-Code</w:t>
               </w:r>
             </w:p>
           </w:sdtContent>
@@ -555,7 +573,19 @@
                 <w:pStyle w:val="Sinespaciado"/>
               </w:pPr>
               <w:r>
-                <w:t>Cintia Hernández</w:t>
+                <w:t xml:space="preserve">Agustín Collareda, </w:t>
+              </w:r>
+              <w:r>
+                <w:t>Cintia Hern</w:t>
+              </w:r>
+              <w:r>
+                <w:t>a</w:t>
+              </w:r>
+              <w:r>
+                <w:t>ndez</w:t>
+              </w:r>
+              <w:r>
+                <w:t>, Hugo Frey</w:t>
               </w:r>
             </w:p>
           </w:sdtContent>
@@ -568,21 +598,20 @@
           <w:r>
             <w:rPr>
               <w:noProof/>
-              <w:lang w:val="es-ES" w:eastAsia="es-ES"/>
             </w:rPr>
             <w:drawing>
-              <wp:anchor distT="0" distB="0" distL="114300" distR="114300" simplePos="0" relativeHeight="251667456" behindDoc="0" locked="0" layoutInCell="1" allowOverlap="1" wp14:anchorId="384487EF" wp14:editId="381FB7C3">
+              <wp:anchor distT="0" distB="0" distL="114300" distR="114300" simplePos="0" relativeHeight="251686912" behindDoc="0" locked="0" layoutInCell="1" allowOverlap="1" wp14:anchorId="14AC9228" wp14:editId="530C3EC5">
                 <wp:simplePos x="0" y="0"/>
-                <wp:positionH relativeFrom="margin">
-                  <wp:posOffset>-213360</wp:posOffset>
+                <wp:positionH relativeFrom="column">
+                  <wp:posOffset>-209550</wp:posOffset>
                 </wp:positionH>
-                <wp:positionV relativeFrom="margin">
-                  <wp:posOffset>6997700</wp:posOffset>
+                <wp:positionV relativeFrom="paragraph">
+                  <wp:posOffset>2695575</wp:posOffset>
                 </wp:positionV>
-                <wp:extent cx="1200150" cy="1200150"/>
-                <wp:effectExtent l="76200" t="38100" r="247650" b="209550"/>
-                <wp:wrapSquare wrapText="bothSides"/>
-                <wp:docPr id="5" name="4 Imagen" descr="psi-negro.png"/>
+                <wp:extent cx="2505456" cy="1261872"/>
+                <wp:effectExtent l="0" t="0" r="0" b="0"/>
+                <wp:wrapNone/>
+                <wp:docPr id="1074722770" name="Imagen 15"/>
                 <wp:cNvGraphicFramePr>
                   <a:graphicFrameLocks xmlns:a="http://schemas.openxmlformats.org/drawingml/2006/main" noChangeAspect="1"/>
                 </wp:cNvGraphicFramePr>
@@ -590,11 +619,17 @@
                   <a:graphicData uri="http://schemas.openxmlformats.org/drawingml/2006/picture">
                     <pic:pic xmlns:pic="http://schemas.openxmlformats.org/drawingml/2006/picture">
                       <pic:nvPicPr>
-                        <pic:cNvPr id="0" name="psi-negro.png"/>
+                        <pic:cNvPr id="1074722770" name="Imagen 1074722770"/>
                         <pic:cNvPicPr/>
                       </pic:nvPicPr>
                       <pic:blipFill>
-                        <a:blip r:embed="rId9" cstate="print"/>
+                        <a:blip r:embed="rId9" cstate="print">
+                          <a:extLst>
+                            <a:ext uri="{28A0092B-C50C-407E-A947-70E740481C1C}">
+                              <a14:useLocalDpi xmlns:a14="http://schemas.microsoft.com/office/drawing/2010/main" val="0"/>
+                            </a:ext>
+                          </a:extLst>
+                        </a:blip>
                         <a:stretch>
                           <a:fillRect/>
                         </a:stretch>
@@ -602,25 +637,21 @@
                       <pic:spPr>
                         <a:xfrm>
                           <a:off x="0" y="0"/>
-                          <a:ext cx="1200150" cy="1200150"/>
+                          <a:ext cx="2505456" cy="1261872"/>
                         </a:xfrm>
                         <a:prstGeom prst="rect">
                           <a:avLst/>
                         </a:prstGeom>
-                        <a:ln>
-                          <a:noFill/>
-                        </a:ln>
-                        <a:effectLst>
-                          <a:outerShdw blurRad="292100" dist="139700" dir="2700000" algn="tl" rotWithShape="0">
-                            <a:srgbClr val="333333">
-                              <a:alpha val="65000"/>
-                            </a:srgbClr>
-                          </a:outerShdw>
-                        </a:effectLst>
                       </pic:spPr>
                     </pic:pic>
                   </a:graphicData>
                 </a:graphic>
+                <wp14:sizeRelH relativeFrom="margin">
+                  <wp14:pctWidth>0</wp14:pctWidth>
+                </wp14:sizeRelH>
+                <wp14:sizeRelV relativeFrom="margin">
+                  <wp14:pctHeight>0</wp14:pctHeight>
+                </wp14:sizeRelV>
               </wp:anchor>
             </w:drawing>
           </w:r>
@@ -630,7 +661,7 @@
               <w:lang w:val="es-ES" w:eastAsia="es-ES"/>
             </w:rPr>
             <w:drawing>
-              <wp:anchor distT="0" distB="0" distL="114300" distR="114300" simplePos="0" relativeHeight="251666432" behindDoc="0" locked="0" layoutInCell="1" allowOverlap="1" wp14:anchorId="33D988CF" wp14:editId="3B62464A">
+              <wp:anchor distT="0" distB="0" distL="114300" distR="114300" simplePos="0" relativeHeight="251666432" behindDoc="0" locked="0" layoutInCell="1" allowOverlap="1" wp14:anchorId="33D988CF" wp14:editId="15029840">
                 <wp:simplePos x="0" y="0"/>
                 <wp:positionH relativeFrom="margin">
                   <wp:posOffset>4301490</wp:posOffset>
@@ -750,7 +781,7 @@
                             <w:txbxContent>
                               <w:p>
                                 <w:pPr>
-                                  <w:pStyle w:val="PSI-DescripcindelDocumentos"/>
+                                  <w:ind w:left="0" w:firstLine="0"/>
                                 </w:pPr>
                                 <w:r>
                                   <w:t xml:space="preserve">El objetivo de este plan es definir detalladamente para cada una de las iteraciones a realizarse un conjunto de tareas, actividades y recursos, por tal motivo existirá para cada iteración del ciclo de vida del proyecto un artefacto de este tipo. </w:t>
@@ -761,7 +792,7 @@
                               </w:p>
                               <w:p>
                                 <w:pPr>
-                                  <w:pStyle w:val="PSI-DescripcindelDocumentos"/>
+                                  <w:ind w:left="0" w:firstLine="0"/>
                                 </w:pPr>
                                 <w:r>
                                   <w:t>Para cada iteración existe una serie de objetivos los cuales son usados como referencia de evaluación para determinar diferentes aspectos, como grado de terminación de una determinada función, rendim</w:t>
@@ -803,7 +834,7 @@
                       <w:txbxContent>
                         <w:p>
                           <w:pPr>
-                            <w:pStyle w:val="PSI-DescripcindelDocumentos"/>
+                            <w:ind w:left="0" w:firstLine="0"/>
                           </w:pPr>
                           <w:r>
                             <w:t xml:space="preserve">El objetivo de este plan es definir detalladamente para cada una de las iteraciones a realizarse un conjunto de tareas, actividades y recursos, por tal motivo existirá para cada iteración del ciclo de vida del proyecto un artefacto de este tipo. </w:t>
@@ -814,7 +845,7 @@
                         </w:p>
                         <w:p>
                           <w:pPr>
-                            <w:pStyle w:val="PSI-DescripcindelDocumentos"/>
+                            <w:ind w:left="0" w:firstLine="0"/>
                           </w:pPr>
                           <w:r>
                             <w:t>Para cada iteración existe una serie de objetivos los cuales son usados como referencia de evaluación para determinar diferentes aspectos, como grado de terminación de una determinada función, rendim</w:t>
@@ -841,171 +872,6 @@
           <w:pPr>
             <w:pStyle w:val="PSI-Comentario"/>
           </w:pPr>
-          <w:r>
-            <w:t>[Este documento es la plantilla base para elaborar el documento</w:t>
-          </w:r>
-          <w:r>
-            <w:t xml:space="preserve"> </w:t>
-          </w:r>
-          <w:sdt>
-            <w:sdtPr>
-              <w:alias w:val="Título"/>
-              <w:id w:val="3709524"/>
-              <w:dataBinding w:prefixMappings="xmlns:ns0='http://purl.org/dc/elements/1.1/' xmlns:ns1='http://schemas.openxmlformats.org/package/2006/metadata/core-properties' " w:xpath="/ns1:coreProperties[1]/ns0:title[1]" w:storeItemID="{6C3C8BC8-F283-45AE-878A-BAB7291924A1}"/>
-              <w:text/>
-            </w:sdtPr>
-            <w:sdtContent>
-              <w:r>
-                <w:t>Plan de Iteración</w:t>
-              </w:r>
-            </w:sdtContent>
-          </w:sdt>
-          <w:r>
-            <w:t xml:space="preserve">, correspondiente a la </w:t>
-          </w:r>
-          <w:sdt>
-            <w:sdtPr>
-              <w:alias w:val="Categoría"/>
-              <w:id w:val="17012057"/>
-              <w:dataBinding w:prefixMappings="xmlns:ns0='http://purl.org/dc/elements/1.1/' xmlns:ns1='http://schemas.openxmlformats.org/package/2006/metadata/core-properties' " w:xpath="/ns1:coreProperties[1]/ns1:category[1]" w:storeItemID="{6C3C8BC8-F283-45AE-878A-BAB7291924A1}"/>
-              <w:text/>
-            </w:sdtPr>
-            <w:sdtContent>
-              <w:r>
-                <w:t>Fase [], Iteración []</w:t>
-              </w:r>
-            </w:sdtContent>
-          </w:sdt>
-          <w:r>
-            <w:t>.</w:t>
-          </w:r>
-        </w:p>
-        <w:p>
-          <w:pPr>
-            <w:pStyle w:val="PSI-Comentario"/>
-          </w:pPr>
-          <w:r>
-            <w:rPr>
-              <w:noProof/>
-              <w:lang w:eastAsia="es-ES"/>
-            </w:rPr>
-            <mc:AlternateContent>
-              <mc:Choice Requires="wps">
-                <w:drawing>
-                  <wp:anchor distT="0" distB="0" distL="114300" distR="114300" simplePos="0" relativeHeight="251672576" behindDoc="1" locked="0" layoutInCell="1" allowOverlap="1" wp14:anchorId="682692D1" wp14:editId="3DB57EC7">
-                    <wp:simplePos x="0" y="0"/>
-                    <wp:positionH relativeFrom="margin">
-                      <wp:posOffset>4009390</wp:posOffset>
-                    </wp:positionH>
-                    <wp:positionV relativeFrom="margin">
-                      <wp:posOffset>-968375</wp:posOffset>
-                    </wp:positionV>
-                    <wp:extent cx="2480945" cy="10730230"/>
-                    <wp:effectExtent l="12700" t="6350" r="11430" b="7620"/>
-                    <wp:wrapSquare wrapText="bothSides"/>
-                    <wp:docPr id="1045975797" name="Rectangle 17"/>
-                    <wp:cNvGraphicFramePr>
-                      <a:graphicFrameLocks xmlns:a="http://schemas.openxmlformats.org/drawingml/2006/main"/>
-                    </wp:cNvGraphicFramePr>
-                    <a:graphic xmlns:a="http://schemas.openxmlformats.org/drawingml/2006/main">
-                      <a:graphicData uri="http://schemas.microsoft.com/office/word/2010/wordprocessingShape">
-                        <wps:wsp>
-                          <wps:cNvSpPr>
-                            <a:spLocks noChangeArrowheads="1"/>
-                          </wps:cNvSpPr>
-                          <wps:spPr bwMode="auto">
-                            <a:xfrm>
-                              <a:off x="0" y="0"/>
-                              <a:ext cx="2480945" cy="10730230"/>
-                            </a:xfrm>
-                            <a:prstGeom prst="rect">
-                              <a:avLst/>
-                            </a:prstGeom>
-                            <a:solidFill>
-                              <a:srgbClr val="4BACC6"/>
-                            </a:solidFill>
-                            <a:ln w="9525">
-                              <a:solidFill>
-                                <a:schemeClr val="accent5">
-                                  <a:lumMod val="75000"/>
-                                  <a:lumOff val="0"/>
-                                </a:schemeClr>
-                              </a:solidFill>
-                              <a:miter lim="800000"/>
-                              <a:headEnd/>
-                              <a:tailEnd/>
-                            </a:ln>
-                          </wps:spPr>
-                          <wps:bodyPr rot="0" vert="horz" wrap="square" lIns="91440" tIns="45720" rIns="91440" bIns="45720" anchor="t" anchorCtr="0" upright="1">
-                            <a:noAutofit/>
-                          </wps:bodyPr>
-                        </wps:wsp>
-                      </a:graphicData>
-                    </a:graphic>
-                    <wp14:sizeRelH relativeFrom="page">
-                      <wp14:pctWidth>0</wp14:pctWidth>
-                    </wp14:sizeRelH>
-                    <wp14:sizeRelV relativeFrom="page">
-                      <wp14:pctHeight>0</wp14:pctHeight>
-                    </wp14:sizeRelV>
-                  </wp:anchor>
-                </w:drawing>
-              </mc:Choice>
-              <mc:Fallback>
-                <w:pict>
-                  <v:rect w14:anchorId="3A4B3DE2" id="Rectangle 17" o:spid="_x0000_s1026" style="position:absolute;margin-left:315.7pt;margin-top:-76.25pt;width:195.35pt;height:844.9pt;z-index:-251643904;visibility:visible;mso-wrap-style:square;mso-width-percent:0;mso-height-percent:0;mso-wrap-distance-left:9pt;mso-wrap-distance-top:0;mso-wrap-distance-right:9pt;mso-wrap-distance-bottom:0;mso-position-horizontal:absolute;mso-position-horizontal-relative:margin;mso-position-vertical:absolute;mso-position-vertical-relative:margin;mso-width-percent:0;mso-height-percent:0;mso-width-relative:page;mso-height-relative:page;v-text-anchor:top" o:gfxdata="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" fillcolor="#4bacc6" strokecolor="#31849b [2408]">
-                    <w10:wrap type="square" anchorx="margin" anchory="margin"/>
-                  </v:rect>
-                </w:pict>
-              </mc:Fallback>
-            </mc:AlternateContent>
-          </w:r>
-          <w:r>
-            <w:t xml:space="preserve">Los textos que aparecen entre </w:t>
-          </w:r>
-          <w:r>
-            <w:t>corchetes</w:t>
-          </w:r>
-          <w:r>
-            <w:t xml:space="preserve"> son explicaciones de que debe contener cada sección</w:t>
-          </w:r>
-          <w:r>
-            <w:t>, los cuales se encuentran con estilo “PSI – Comentario”</w:t>
-          </w:r>
-          <w:r>
-            <w:t>. Dichos textos se deben seleccionar y sustituir por el contenido que corresponda</w:t>
-          </w:r>
-          <w:r>
-            <w:t xml:space="preserve"> en estilo “</w:t>
-          </w:r>
-          <w:r>
-            <w:t xml:space="preserve">PSI - </w:t>
-          </w:r>
-          <w:r>
-            <w:t>Normal”</w:t>
-          </w:r>
-          <w:r>
-            <w:t>.</w:t>
-          </w:r>
-        </w:p>
-        <w:p>
-          <w:pPr>
-            <w:pStyle w:val="PSI-Comentario"/>
-          </w:pPr>
-          <w:r>
-            <w:t xml:space="preserve"> Para actualizar la tabla de Contenido, haga clic con el botón derecho del ratón sobre cualquier línea del contenido de la misma y seleccione Actualizar campos, en el cuadro que aparece seleccione Actualizar toda la tabla y ha</w:t>
-          </w:r>
-          <w:r>
-            <w:t>ga clic en el botón Aceptar.</w:t>
-          </w:r>
-        </w:p>
-        <w:p>
-          <w:pPr>
-            <w:pStyle w:val="PSI-Comentario"/>
-          </w:pPr>
-          <w:r>
-            <w:t>Para actualizar los campos en Microsoft Word (los cuales se muestran sobre un fondo gris cuando se selecciona], ir a Archivo &gt; Propiedades &gt; Resumen y reemplazar los campos “Asunto” con el Nombre del Proyecto  y “Autor” con el nombre del autor de este documento después ir a Personalizar y actualizar el valor “Numero de Documento” en la lista de propiedades del mismo dialogo, por el nuevo número de versión. Posteriormente cerrar el dialogo actualizar el documento seleccionando en el menú Editar &gt; Seleccionar todo o Ctrl–E y presionar F9, o simplemente dar un clic sobre el campo y presionar F9. Esto debe repetirse también en el índice, encabezado y  pie de página, en todas sus secciones.]</w:t>
-          </w:r>
         </w:p>
         <w:p>
           <w:pPr>
@@ -1048,7 +914,7 @@
                     <pic:cNvPicPr/>
                   </pic:nvPicPr>
                   <pic:blipFill>
-                    <a:blip r:embed="rId9" cstate="print"/>
+                    <a:blip r:embed="rId11" cstate="print"/>
                     <a:stretch>
                       <a:fillRect/>
                     </a:stretch>
@@ -2266,7 +2132,15 @@
         <w:t>más</w:t>
       </w:r>
       <w:r>
-        <w:t xml:space="preserve"> fácil y organizada esta tarea, de ser empleada cualquier herramienta sus resultados debe ser reflejados en el </w:t>
+        <w:t xml:space="preserve"> fácil y organizada esta tarea, de ser empleada cualquier herramienta </w:t>
+      </w:r>
+      <w:proofErr w:type="gramStart"/>
+      <w:r>
+        <w:t>sus resultados debe</w:t>
+      </w:r>
+      <w:proofErr w:type="gramEnd"/>
+      <w:r>
+        <w:t xml:space="preserve"> ser reflejados en el </w:t>
       </w:r>
       <w:r>
         <w:t xml:space="preserve">este </w:t>
@@ -2376,14 +2250,6 @@
         <w:t>Referencias</w:t>
       </w:r>
       <w:bookmarkEnd w:id="2"/>
-    </w:p>
-    <w:p>
-      <w:pPr>
-        <w:pStyle w:val="PSI-Comentario"/>
-      </w:pPr>
-      <w:r>
-        <w:t>[Indicar otros documentos relacionados con el presente plan.]</w:t>
-      </w:r>
     </w:p>
     <w:p>
       <w:pPr>
@@ -2746,7 +2612,21 @@
         <w:rPr>
           <w:rFonts w:ascii="Calibri" w:eastAsia="Calibri" w:hAnsi="Calibri" w:cs="Times New Roman"/>
         </w:rPr>
-        <w:t>En este apartado hay que listar los Casos de Uso y los  escenarios que corresponden a esa iteración, los cuales están descritos en el documento de Arquitectura del Software y en el de  Especificaciones de Requerimiento de Software.</w:t>
+        <w:t xml:space="preserve">En este apartado hay que listar los Casos de Uso y </w:t>
+      </w:r>
+      <w:proofErr w:type="gramStart"/>
+      <w:r>
+        <w:rPr>
+          <w:rFonts w:ascii="Calibri" w:eastAsia="Calibri" w:hAnsi="Calibri" w:cs="Times New Roman"/>
+        </w:rPr>
+        <w:t>los  escenarios</w:t>
+      </w:r>
+      <w:proofErr w:type="gramEnd"/>
+      <w:r>
+        <w:rPr>
+          <w:rFonts w:ascii="Calibri" w:eastAsia="Calibri" w:hAnsi="Calibri" w:cs="Times New Roman"/>
+        </w:rPr>
+        <w:t xml:space="preserve"> que corresponden a esa iteración, los cuales están descritos en el documento de Arquitectura del Software y en el de  Especificaciones de Requerimiento de Software.</w:t>
       </w:r>
       <w:r>
         <w:t>]</w:t>
@@ -2772,7 +2652,15 @@
         <w:pStyle w:val="PSI-Comentario"/>
       </w:pPr>
       <w:r>
-        <w:t>[Aquí se puede hacer referencia a los recursos adicionales que serán necesarios para el desarrollo de las actividades planificadas, por ejemplo equipos informáticos, bibliografía, etc.]</w:t>
+        <w:t xml:space="preserve">[Aquí se puede hacer referencia a los recursos adicionales que serán necesarios para el desarrollo de las actividades planificadas, por </w:t>
+      </w:r>
+      <w:proofErr w:type="gramStart"/>
+      <w:r>
+        <w:t>ejemplo</w:t>
+      </w:r>
+      <w:proofErr w:type="gramEnd"/>
+      <w:r>
+        <w:t xml:space="preserve"> equipos informáticos, bibliografía, etc.]</w:t>
       </w:r>
     </w:p>
     <w:p>
@@ -2794,21 +2682,15 @@
       <w:bookmarkEnd w:id="10"/>
     </w:p>
     <w:p>
-      <w:pPr>
-        <w:pStyle w:val="PSI-Comentario"/>
-        <w:rPr>
-          <w:u w:val="single"/>
-        </w:rPr>
-      </w:pPr>
-      <w:r>
-        <w:t>[Está sección deberá completarse una vez concluida la iteración. Basándose en los criterios previamente establecidos, evaluar el trabajo realizado y los logros obtenidos, como así también determinar los elementos de configuración que formarán parte de la línea base.]</w:t>
+      <w:bookmarkStart w:id="11" w:name="_Toc257627938"/>
+      <w:r>
+        <w:t>Esta sección será completada al final de la iteración.</w:t>
       </w:r>
     </w:p>
     <w:p>
       <w:pPr>
         <w:pStyle w:val="PSI-Ttulo2"/>
       </w:pPr>
-      <w:bookmarkStart w:id="11" w:name="_Toc257627938"/>
       <w:r>
         <w:lastRenderedPageBreak/>
         <w:t>Objetivos Alcanzados</w:t>
@@ -2816,16 +2698,16 @@
       <w:bookmarkEnd w:id="11"/>
     </w:p>
     <w:p>
-      <w:pPr>
-        <w:pStyle w:val="PSI-Comentario"/>
-      </w:pPr>
-      <w:r>
-        <w:t>[Aquí se hace referencia a los objetivos que fueron alcanzados]</w:t>
+      <w:r>
+        <w:t>Esta sección será completada al final de la iteración.</w:t>
       </w:r>
     </w:p>
     <w:p>
       <w:pPr>
         <w:pStyle w:val="PSI-Ttulo2"/>
+        <w:rPr>
+          <w:lang w:val="es-ES"/>
+        </w:rPr>
       </w:pPr>
     </w:p>
     <w:p>
@@ -2842,16 +2724,16 @@
       <w:bookmarkEnd w:id="12"/>
     </w:p>
     <w:p>
-      <w:pPr>
-        <w:pStyle w:val="PSI-Comentario"/>
-      </w:pPr>
-      <w:r>
-        <w:t>[Aquí se detallan todos los objetivos que No fueron alcanzados]</w:t>
+      <w:r>
+        <w:t>Esta sección será completada al final de la iteración.</w:t>
       </w:r>
     </w:p>
     <w:p>
       <w:pPr>
         <w:pStyle w:val="PSI-Ttulo2"/>
+        <w:rPr>
+          <w:lang w:val="es-ES"/>
+        </w:rPr>
       </w:pPr>
     </w:p>
     <w:p>
@@ -2865,11 +2747,8 @@
       <w:bookmarkEnd w:id="13"/>
     </w:p>
     <w:p>
-      <w:pPr>
-        <w:pStyle w:val="PSI-Comentario"/>
-      </w:pPr>
-      <w:r>
-        <w:t>[Describir los elementos que se encuentran incluidos en la Línea Base]</w:t>
+      <w:r>
+        <w:t>Esta sección será completada al final de la iteración.</w:t>
       </w:r>
     </w:p>
     <w:p>
@@ -2888,18 +2767,18 @@
       <w:bookmarkEnd w:id="14"/>
     </w:p>
     <w:p>
-      <w:pPr>
-        <w:pStyle w:val="PSI-Comentario"/>
-      </w:pPr>
-      <w:r>
-        <w:t>[Mencionar las apreciaciones personales del trabajo realizado en esta iteración, los problemas que surgieron y los logros destacables. Por último, establecer si se está en condiciones de pasar a una nueva iteración, o fase según corresponda, o si bien es necesario realizar una nueva planificación del trabajo pendiente.]</w:t>
+      <w:bookmarkStart w:id="15" w:name="_Toc238197620"/>
+      <w:r>
+        <w:t>Esta sección será completada al final de la iteración.</w:t>
       </w:r>
     </w:p>
     <w:p>
       <w:pPr>
         <w:pStyle w:val="PSI-Ttulo2"/>
-      </w:pPr>
-      <w:bookmarkStart w:id="15" w:name="_Toc238197620"/>
+        <w:rPr>
+          <w:lang w:val="es-ES"/>
+        </w:rPr>
+      </w:pPr>
     </w:p>
     <w:p>
       <w:pPr>
@@ -2913,26 +2792,13 @@
       <w:bookmarkEnd w:id="16"/>
     </w:p>
     <w:p>
-      <w:pPr>
-        <w:pStyle w:val="PSI-Comentario"/>
-      </w:pPr>
-      <w:r>
-        <w:t>[Incluir aquí el número de revisión del repositorio a la fecha.]</w:t>
-      </w:r>
-    </w:p>
-    <w:p>
-      <w:pPr>
-        <w:pStyle w:val="PSI-Normal"/>
-      </w:pPr>
-    </w:p>
-    <w:p>
-      <w:pPr>
-        <w:pStyle w:val="PSI-Comentario"/>
-      </w:pPr>
+      <w:r>
+        <w:t>Esta sección será completada al final de la iteración.</w:t>
+      </w:r>
     </w:p>
     <w:sectPr>
-      <w:headerReference w:type="default" r:id="rId11"/>
-      <w:footerReference w:type="default" r:id="rId12"/>
+      <w:headerReference w:type="default" r:id="rId12"/>
+      <w:footerReference w:type="default" r:id="rId13"/>
       <w:pgSz w:w="11906" w:h="16838"/>
       <w:pgMar w:top="1535" w:right="1701" w:bottom="1417" w:left="1701" w:header="567" w:footer="572" w:gutter="0"/>
       <w:cols w:space="708"/>
@@ -2987,10 +2853,7 @@
       </w:sdtPr>
       <w:sdtContent>
         <w:r>
-          <w:rPr>
-            <w:lang w:val="es-AR"/>
-          </w:rPr>
-          <w:t xml:space="preserve">Nombre del Grupo de Desarrollo o Asignatura   </w:t>
+          <w:t>T-Code</w:t>
         </w:r>
       </w:sdtContent>
     </w:sdt>
@@ -3409,7 +3272,7 @@
           <w:spacing w:before="0"/>
         </w:pPr>
         <w:r>
-          <w:t>Cintia Hernández</w:t>
+          <w:t>Agustín Collareda, Cintia Hernandez, Hugo Frey</w:t>
         </w:r>
       </w:p>
     </w:sdtContent>
@@ -3453,6 +3316,66 @@
         <w:rFonts w:asciiTheme="majorHAnsi" w:eastAsiaTheme="majorEastAsia" w:hAnsiTheme="majorHAnsi" w:cstheme="majorBidi"/>
       </w:rPr>
     </w:pPr>
+    <w:r>
+      <w:rPr>
+        <w:noProof/>
+      </w:rPr>
+      <w:drawing>
+        <wp:anchor distT="0" distB="0" distL="114300" distR="114300" simplePos="0" relativeHeight="251684864" behindDoc="0" locked="0" layoutInCell="1" allowOverlap="1" wp14:anchorId="2BE12F41" wp14:editId="2708D592">
+          <wp:simplePos x="0" y="0"/>
+          <wp:positionH relativeFrom="column">
+            <wp:posOffset>5060315</wp:posOffset>
+          </wp:positionH>
+          <wp:positionV relativeFrom="paragraph">
+            <wp:posOffset>-246380</wp:posOffset>
+          </wp:positionV>
+          <wp:extent cx="667512" cy="621792"/>
+          <wp:effectExtent l="0" t="0" r="0" b="6985"/>
+          <wp:wrapNone/>
+          <wp:docPr id="1598861018" name="Imagen 16" descr="Icono&#10;&#10;Descripción generada automáticamente"/>
+          <wp:cNvGraphicFramePr>
+            <a:graphicFrameLocks xmlns:a="http://schemas.openxmlformats.org/drawingml/2006/main" noChangeAspect="1"/>
+          </wp:cNvGraphicFramePr>
+          <a:graphic xmlns:a="http://schemas.openxmlformats.org/drawingml/2006/main">
+            <a:graphicData uri="http://schemas.openxmlformats.org/drawingml/2006/picture">
+              <pic:pic xmlns:pic="http://schemas.openxmlformats.org/drawingml/2006/picture">
+                <pic:nvPicPr>
+                  <pic:cNvPr id="1598861018" name="Imagen 16" descr="Icono&#10;&#10;Descripción generada automáticamente"/>
+                  <pic:cNvPicPr/>
+                </pic:nvPicPr>
+                <pic:blipFill>
+                  <a:blip r:embed="rId1">
+                    <a:extLst>
+                      <a:ext uri="{28A0092B-C50C-407E-A947-70E740481C1C}">
+                        <a14:useLocalDpi xmlns:a14="http://schemas.microsoft.com/office/drawing/2010/main" val="0"/>
+                      </a:ext>
+                    </a:extLst>
+                  </a:blip>
+                  <a:stretch>
+                    <a:fillRect/>
+                  </a:stretch>
+                </pic:blipFill>
+                <pic:spPr>
+                  <a:xfrm>
+                    <a:off x="0" y="0"/>
+                    <a:ext cx="667512" cy="621792"/>
+                  </a:xfrm>
+                  <a:prstGeom prst="rect">
+                    <a:avLst/>
+                  </a:prstGeom>
+                </pic:spPr>
+              </pic:pic>
+            </a:graphicData>
+          </a:graphic>
+          <wp14:sizeRelH relativeFrom="margin">
+            <wp14:pctWidth>0</wp14:pctWidth>
+          </wp14:sizeRelH>
+          <wp14:sizeRelV relativeFrom="margin">
+            <wp14:pctHeight>0</wp14:pctHeight>
+          </wp14:sizeRelV>
+        </wp:anchor>
+      </w:drawing>
+    </w:r>
     <w:sdt>
       <w:sdtPr>
         <w:rPr>
@@ -3493,9 +3416,8 @@
         <w:r>
           <w:rPr>
             <w:rFonts w:asciiTheme="majorHAnsi" w:eastAsiaTheme="majorEastAsia" w:hAnsiTheme="majorHAnsi" w:cstheme="majorBidi"/>
-            <w:lang w:val="es-AR"/>
           </w:rPr>
-          <w:t>Fase [], Iteración []</w:t>
+          <w:t>Fase de construcción, Iteración 1</w:t>
         </w:r>
       </w:sdtContent>
     </w:sdt>
@@ -3522,58 +3444,7 @@
         <w:lang w:eastAsia="es-ES"/>
       </w:rPr>
       <w:drawing>
-        <wp:anchor distT="0" distB="0" distL="114300" distR="114300" simplePos="0" relativeHeight="251684864" behindDoc="0" locked="0" layoutInCell="1" allowOverlap="1" wp14:anchorId="330DA35E" wp14:editId="2D411CA6">
-          <wp:simplePos x="0" y="0"/>
-          <wp:positionH relativeFrom="margin">
-            <wp:posOffset>5235575</wp:posOffset>
-          </wp:positionH>
-          <wp:positionV relativeFrom="margin">
-            <wp:posOffset>-857885</wp:posOffset>
-          </wp:positionV>
-          <wp:extent cx="669290" cy="669290"/>
-          <wp:effectExtent l="0" t="0" r="0" b="0"/>
-          <wp:wrapSquare wrapText="bothSides"/>
-          <wp:docPr id="6" name="0 Imagen" descr="psi-negro.png"/>
-          <wp:cNvGraphicFramePr>
-            <a:graphicFrameLocks xmlns:a="http://schemas.openxmlformats.org/drawingml/2006/main" noChangeAspect="1"/>
-          </wp:cNvGraphicFramePr>
-          <a:graphic xmlns:a="http://schemas.openxmlformats.org/drawingml/2006/main">
-            <a:graphicData uri="http://schemas.openxmlformats.org/drawingml/2006/picture">
-              <pic:pic xmlns:pic="http://schemas.openxmlformats.org/drawingml/2006/picture">
-                <pic:nvPicPr>
-                  <pic:cNvPr id="0" name="psi-negro.png"/>
-                  <pic:cNvPicPr/>
-                </pic:nvPicPr>
-                <pic:blipFill>
-                  <a:blip r:embed="rId1"/>
-                  <a:stretch>
-                    <a:fillRect/>
-                  </a:stretch>
-                </pic:blipFill>
-                <pic:spPr>
-                  <a:xfrm>
-                    <a:off x="0" y="0"/>
-                    <a:ext cx="669290" cy="669290"/>
-                  </a:xfrm>
-                  <a:prstGeom prst="rect">
-                    <a:avLst/>
-                  </a:prstGeom>
-                </pic:spPr>
-              </pic:pic>
-            </a:graphicData>
-          </a:graphic>
-        </wp:anchor>
-      </w:drawing>
-    </w:r>
-    <w:r>
-      <w:rPr>
-        <w:rFonts w:asciiTheme="majorHAnsi" w:eastAsiaTheme="majorEastAsia" w:hAnsiTheme="majorHAnsi" w:cstheme="majorBidi"/>
-        <w:noProof/>
-        <w:szCs w:val="36"/>
-        <w:lang w:eastAsia="es-ES"/>
-      </w:rPr>
-      <w:drawing>
-        <wp:anchor distT="0" distB="0" distL="114300" distR="114300" simplePos="0" relativeHeight="251682816" behindDoc="0" locked="0" layoutInCell="1" allowOverlap="1" wp14:anchorId="35F4DB6E" wp14:editId="0D92DD9C">
+        <wp:anchor distT="0" distB="0" distL="114300" distR="114300" simplePos="0" relativeHeight="251682816" behindDoc="0" locked="0" layoutInCell="1" allowOverlap="1" wp14:anchorId="35F4DB6E" wp14:editId="0ACF5D9E">
           <wp:simplePos x="0" y="0"/>
           <wp:positionH relativeFrom="margin">
             <wp:posOffset>-470535</wp:posOffset>
@@ -3937,7 +3808,23 @@
             <w:rFonts w:asciiTheme="majorHAnsi" w:eastAsiaTheme="majorEastAsia" w:hAnsiTheme="majorHAnsi" w:cstheme="majorBidi"/>
             <w:szCs w:val="36"/>
           </w:rPr>
-          <w:t>&lt;Nombre del Proyecto&gt;</w:t>
+          <w:t xml:space="preserve">Vesta </w:t>
+        </w:r>
+        <w:proofErr w:type="spellStart"/>
+        <w:r>
+          <w:rPr>
+            <w:rFonts w:asciiTheme="majorHAnsi" w:eastAsiaTheme="majorEastAsia" w:hAnsiTheme="majorHAnsi" w:cstheme="majorBidi"/>
+            <w:szCs w:val="36"/>
+          </w:rPr>
+          <w:t>Risk</w:t>
+        </w:r>
+        <w:proofErr w:type="spellEnd"/>
+        <w:r>
+          <w:rPr>
+            <w:rFonts w:asciiTheme="majorHAnsi" w:eastAsiaTheme="majorEastAsia" w:hAnsiTheme="majorHAnsi" w:cstheme="majorBidi"/>
+            <w:szCs w:val="36"/>
+          </w:rPr>
+          <w:t xml:space="preserve"> Manager</w:t>
         </w:r>
       </w:sdtContent>
     </w:sdt>
@@ -6105,7 +5992,6 @@
     <w:basedOn w:val="Normal"/>
     <w:link w:val="PiedepginaCar"/>
     <w:uiPriority w:val="99"/>
-    <w:semiHidden/>
     <w:unhideWhenUsed/>
     <w:rsid w:val="00C94FBE"/>
     <w:pPr>
@@ -6121,7 +6007,6 @@
     <w:basedOn w:val="Fuentedeprrafopredeter"/>
     <w:link w:val="Piedepgina"/>
     <w:uiPriority w:val="99"/>
-    <w:semiHidden/>
     <w:rsid w:val="00C94FBE"/>
   </w:style>
   <w:style w:type="paragraph" w:customStyle="1" w:styleId="14B321CC4E794F07AD0E6FF1AA38FC7C">

</xml_diff>